<commit_message>
Completed information sheet and consent form
Former-commit-id: bd4c933f451f1c6871bf94b53610db0b6614bc88
</commit_message>
<xml_diff>
--- a/testing/ECS course user testing information-sheet-and-consent-form-templates-for-individual-user-tests.docx
+++ b/testing/ECS course user testing information-sheet-and-consent-form-templates-for-individual-user-tests.docx
@@ -796,7 +796,21 @@
           <w:rFonts w:ascii="Calibri" w:hAnsi="Calibri" w:cs="Times New Roman"/>
           <w:lang w:val="en-AU" w:eastAsia="en-GB"/>
         </w:rPr>
-        <w:t xml:space="preserve"> you are a student in the Engineering and Computer Science school enrolled in a course related to software development which requires some testing of the software you are developing.  As part of getting feedback from other students it is important to also provide feedback on other student projects. </w:t>
+        <w:t xml:space="preserve"> you are a student in the Engineering and Computer Science school enrolled in a course related to software development which requires some testing of the software you are developing.  As part of getting feedback from other students</w:t>
+      </w:r>
+      <w:r>
+        <w:rPr>
+          <w:rFonts w:ascii="Calibri" w:hAnsi="Calibri" w:cs="Times New Roman"/>
+          <w:lang w:val="en-AU" w:eastAsia="en-GB"/>
+        </w:rPr>
+        <w:t>,</w:t>
+      </w:r>
+      <w:r>
+        <w:rPr>
+          <w:rFonts w:ascii="Calibri" w:hAnsi="Calibri" w:cs="Times New Roman"/>
+          <w:lang w:val="en-AU" w:eastAsia="en-GB"/>
+        </w:rPr>
+        <w:t xml:space="preserve"> it is important to also provide feedback on other student projects. </w:t>
       </w:r>
       <w:r>
         <w:rPr>
@@ -894,7 +908,35 @@
           <w:rFonts w:asciiTheme="majorHAnsi" w:hAnsiTheme="majorHAnsi" w:cs="Times New Roman"/>
           <w:lang w:val="en-AU" w:eastAsia="en-GB"/>
         </w:rPr>
-        <w:t xml:space="preserve">at </w:t>
+        <w:t>at</w:t>
+      </w:r>
+      <w:r>
+        <w:rPr>
+          <w:rFonts w:asciiTheme="majorHAnsi" w:hAnsiTheme="majorHAnsi" w:cs="Times New Roman"/>
+          <w:lang w:val="en-AU" w:eastAsia="en-GB"/>
+        </w:rPr>
+        <w:t xml:space="preserve"> the location</w:t>
+      </w:r>
+      <w:r>
+        <w:rPr>
+          <w:rFonts w:asciiTheme="majorHAnsi" w:hAnsiTheme="majorHAnsi" w:cs="Times New Roman"/>
+          <w:lang w:val="en-AU" w:eastAsia="en-GB"/>
+        </w:rPr>
+        <w:t xml:space="preserve"> agreed upon</w:t>
+      </w:r>
+      <w:r>
+        <w:rPr>
+          <w:rFonts w:asciiTheme="majorHAnsi" w:hAnsiTheme="majorHAnsi" w:cs="Times New Roman"/>
+          <w:lang w:val="en-AU" w:eastAsia="en-GB"/>
+        </w:rPr>
+        <w:t>. We will make notes</w:t>
+      </w:r>
+      <w:r>
+        <w:rPr>
+          <w:rFonts w:asciiTheme="majorHAnsi" w:hAnsiTheme="majorHAnsi" w:cs="Times New Roman"/>
+          <w:lang w:val="en-AU" w:eastAsia="en-GB"/>
+        </w:rPr>
+        <w:t xml:space="preserve"> of</w:t>
       </w:r>
       <w:r>
         <w:rPr>
@@ -903,94 +945,70 @@
           <w:color w:val="0070C0"/>
           <w:lang w:val="en-AU" w:eastAsia="en-GB"/>
         </w:rPr>
-        <w:t>[specify location of interview]</w:t>
-      </w:r>
-      <w:r>
-        <w:rPr>
-          <w:rFonts w:asciiTheme="majorHAnsi" w:hAnsiTheme="majorHAnsi" w:cs="Times New Roman"/>
+        <w:t xml:space="preserve"> </w:t>
+      </w:r>
+      <w:r>
+        <w:rPr>
+          <w:rFonts w:asciiTheme="majorHAnsi" w:hAnsiTheme="majorHAnsi" w:cs="Times New Roman"/>
+          <w:lang w:val="en-AU" w:eastAsia="en-GB"/>
+        </w:rPr>
+        <w:t>your use of the</w:t>
+      </w:r>
+      <w:r>
+        <w:rPr>
+          <w:rFonts w:asciiTheme="majorHAnsi" w:hAnsiTheme="majorHAnsi" w:cs="Times New Roman"/>
+          <w:iCs/>
+          <w:lang w:val="en-AU" w:eastAsia="en-GB"/>
+        </w:rPr>
+        <w:t xml:space="preserve"> SQ</w:t>
+      </w:r>
+      <w:r>
+        <w:rPr>
+          <w:rFonts w:asciiTheme="majorHAnsi" w:hAnsiTheme="majorHAnsi" w:cs="Times New Roman"/>
+          <w:iCs/>
+          <w:lang w:val="en-AU" w:eastAsia="en-GB"/>
+        </w:rPr>
+        <w:t xml:space="preserve">S. </w:t>
+      </w:r>
+      <w:r>
+        <w:rPr>
+          <w:rFonts w:asciiTheme="majorHAnsi" w:hAnsiTheme="majorHAnsi" w:cs="Times New Roman"/>
+          <w:iCs/>
+          <w:lang w:val="en-AU" w:eastAsia="en-GB"/>
+        </w:rPr>
+        <w:t xml:space="preserve">We will invite </w:t>
+      </w:r>
+      <w:r>
+        <w:rPr>
+          <w:rFonts w:asciiTheme="majorHAnsi" w:hAnsiTheme="majorHAnsi" w:cs="Times New Roman"/>
+          <w:iCs/>
+          <w:lang w:val="en-AU" w:eastAsia="en-GB"/>
+        </w:rPr>
+        <w:t xml:space="preserve">you </w:t>
+      </w:r>
+      <w:r>
+        <w:rPr>
+          <w:rFonts w:asciiTheme="majorHAnsi" w:hAnsiTheme="majorHAnsi" w:cs="Times New Roman"/>
+          <w:iCs/>
+          <w:lang w:val="en-AU" w:eastAsia="en-GB"/>
+        </w:rPr>
+        <w:t xml:space="preserve">to be interviewed after about your experience of using the </w:t>
+      </w:r>
+      <w:r>
+        <w:rPr>
+          <w:rFonts w:asciiTheme="majorHAnsi" w:hAnsiTheme="majorHAnsi" w:cs="Times New Roman"/>
+          <w:iCs/>
+          <w:lang w:val="en-AU" w:eastAsia="en-GB"/>
+        </w:rPr>
+        <w:t>SQS</w:t>
+      </w:r>
+      <w:r>
+        <w:rPr>
+          <w:rFonts w:asciiTheme="majorHAnsi" w:hAnsiTheme="majorHAnsi" w:cs="Times New Roman"/>
+          <w:iCs/>
           <w:lang w:val="en-AU" w:eastAsia="en-GB"/>
         </w:rPr>
         <w:t>.</w:t>
-      </w:r>
-      <w:r>
-        <w:rPr>
-          <w:rFonts w:asciiTheme="majorHAnsi" w:hAnsiTheme="majorHAnsi" w:cs="Times New Roman"/>
-          <w:i/>
-          <w:color w:val="0070C0"/>
-          <w:lang w:val="en-AU" w:eastAsia="en-GB"/>
-        </w:rPr>
-        <w:t xml:space="preserve"> [We will screen track/make notes of] </w:t>
-      </w:r>
-      <w:r>
-        <w:rPr>
-          <w:rFonts w:asciiTheme="majorHAnsi" w:hAnsiTheme="majorHAnsi" w:cs="Times New Roman"/>
-          <w:lang w:val="en-AU" w:eastAsia="en-GB"/>
-        </w:rPr>
-        <w:t>your use of the</w:t>
-      </w:r>
-      <w:r>
-        <w:rPr>
-          <w:rFonts w:asciiTheme="majorHAnsi" w:hAnsiTheme="majorHAnsi" w:cs="Times New Roman"/>
-          <w:iCs/>
-          <w:lang w:val="en-AU" w:eastAsia="en-GB"/>
-        </w:rPr>
-        <w:t xml:space="preserve"> SQS</w:t>
-      </w:r>
-      <w:r>
-        <w:rPr>
-          <w:rFonts w:asciiTheme="majorHAnsi" w:hAnsiTheme="majorHAnsi" w:cs="Times New Roman"/>
-          <w:i/>
-          <w:color w:val="0070C0"/>
-          <w:lang w:val="en-AU" w:eastAsia="en-GB"/>
-        </w:rPr>
-        <w:t xml:space="preserve">. </w:t>
-      </w:r>
-      <w:r>
-        <w:rPr>
-          <w:rFonts w:asciiTheme="majorHAnsi" w:hAnsiTheme="majorHAnsi" w:cs="Times New Roman"/>
-          <w:i/>
-          <w:color w:val="0070C0"/>
-          <w:lang w:val="en-AU" w:eastAsia="en-GB"/>
-        </w:rPr>
-        <w:t>[You will be asked to complete a questionnaire after you use the product/service]</w:t>
-      </w:r>
-      <w:proofErr w:type="gramStart"/>
-      <w:r>
-        <w:rPr>
-          <w:rFonts w:asciiTheme="majorHAnsi" w:hAnsiTheme="majorHAnsi" w:cs="Times New Roman"/>
-          <w:i/>
-          <w:color w:val="0070C0"/>
-          <w:lang w:val="en-AU" w:eastAsia="en-GB"/>
-        </w:rPr>
-        <w:t>/[</w:t>
-      </w:r>
-      <w:proofErr w:type="gramEnd"/>
-      <w:r>
-        <w:rPr>
-          <w:rFonts w:asciiTheme="majorHAnsi" w:hAnsiTheme="majorHAnsi" w:cs="Times New Roman"/>
-          <w:i/>
-          <w:color w:val="0070C0"/>
-          <w:lang w:val="en-AU" w:eastAsia="en-GB"/>
-        </w:rPr>
-        <w:t xml:space="preserve">We will invite </w:t>
-      </w:r>
-      <w:r>
-        <w:rPr>
-          <w:rFonts w:asciiTheme="majorHAnsi" w:hAnsiTheme="majorHAnsi" w:cs="Times New Roman"/>
-          <w:i/>
-          <w:color w:val="0070C0"/>
-          <w:lang w:val="en-AU" w:eastAsia="en-GB"/>
-        </w:rPr>
-        <w:t xml:space="preserve">you </w:t>
-      </w:r>
-      <w:r>
-        <w:rPr>
-          <w:rFonts w:asciiTheme="majorHAnsi" w:hAnsiTheme="majorHAnsi" w:cs="Times New Roman"/>
-          <w:i/>
-          <w:color w:val="0070C0"/>
-          <w:lang w:val="en-AU" w:eastAsia="en-GB"/>
-        </w:rPr>
-        <w:t>to be interviewed after about your experience of using the [product/service].</w:t>
       </w:r>
     </w:p>
     <w:p>
@@ -1041,61 +1059,28 @@
           <w:rFonts w:asciiTheme="majorHAnsi" w:hAnsiTheme="majorHAnsi" w:cs="Times New Roman"/>
           <w:lang w:val="en-AU" w:eastAsia="en-GB"/>
         </w:rPr>
-        <w:t xml:space="preserve">will take </w:t>
-      </w:r>
-      <w:r>
-        <w:rPr>
-          <w:rFonts w:asciiTheme="majorHAnsi" w:hAnsiTheme="majorHAnsi" w:cs="Times New Roman"/>
-          <w:i/>
-          <w:color w:val="0070C0"/>
-          <w:lang w:val="en-AU" w:eastAsia="en-GB"/>
-        </w:rPr>
-        <w:t>[</w:t>
-      </w:r>
-      <w:r>
-        <w:rPr>
-          <w:rFonts w:asciiTheme="majorHAnsi" w:hAnsiTheme="majorHAnsi" w:cs="Times New Roman"/>
-          <w:i/>
-          <w:color w:val="0070C0"/>
-          <w:lang w:val="en-AU" w:eastAsia="en-GB"/>
-        </w:rPr>
-        <w:t xml:space="preserve">specify </w:t>
-      </w:r>
-      <w:r>
-        <w:rPr>
-          <w:rFonts w:asciiTheme="majorHAnsi" w:hAnsiTheme="majorHAnsi" w:cs="Times New Roman"/>
-          <w:i/>
-          <w:color w:val="0070C0"/>
-          <w:lang w:val="en-AU" w:eastAsia="en-GB"/>
-        </w:rPr>
-        <w:t xml:space="preserve">total </w:t>
-      </w:r>
-      <w:r>
-        <w:rPr>
-          <w:rFonts w:asciiTheme="majorHAnsi" w:hAnsiTheme="majorHAnsi" w:cs="Times New Roman"/>
-          <w:i/>
-          <w:color w:val="0070C0"/>
-          <w:lang w:val="en-AU" w:eastAsia="en-GB"/>
-        </w:rPr>
-        <w:t xml:space="preserve">length of </w:t>
-      </w:r>
-      <w:r>
-        <w:rPr>
-          <w:rFonts w:asciiTheme="majorHAnsi" w:hAnsiTheme="majorHAnsi" w:cs="Times New Roman"/>
-          <w:i/>
-          <w:color w:val="0070C0"/>
-          <w:lang w:val="en-AU" w:eastAsia="en-GB"/>
-        </w:rPr>
-        <w:t>time</w:t>
-      </w:r>
-      <w:r>
-        <w:rPr>
-          <w:rFonts w:asciiTheme="majorHAnsi" w:hAnsiTheme="majorHAnsi" w:cs="Times New Roman"/>
-          <w:i/>
-          <w:color w:val="0070C0"/>
-          <w:lang w:val="en-AU" w:eastAsia="en-GB"/>
-        </w:rPr>
-        <w:t>]</w:t>
+        <w:t>will tak</w:t>
+      </w:r>
+      <w:r>
+        <w:rPr>
+          <w:rFonts w:asciiTheme="majorHAnsi" w:hAnsiTheme="majorHAnsi" w:cs="Times New Roman"/>
+          <w:lang w:val="en-AU" w:eastAsia="en-GB"/>
+        </w:rPr>
+        <w:t xml:space="preserve">e an </w:t>
+      </w:r>
+      <w:r>
+        <w:rPr>
+          <w:rFonts w:asciiTheme="majorHAnsi" w:hAnsiTheme="majorHAnsi" w:cs="Times New Roman"/>
+          <w:lang w:val="en-AU" w:eastAsia="en-GB"/>
+        </w:rPr>
+        <w:t xml:space="preserve">hour at </w:t>
+      </w:r>
+      <w:r>
+        <w:rPr>
+          <w:rFonts w:asciiTheme="majorHAnsi" w:hAnsiTheme="majorHAnsi" w:cs="Times New Roman"/>
+          <w:lang w:val="en-AU" w:eastAsia="en-GB"/>
+        </w:rPr>
+        <w:t>maximum</w:t>
       </w:r>
       <w:r>
         <w:rPr>
@@ -1121,20 +1106,10 @@
       <w:r>
         <w:rPr>
           <w:rFonts w:asciiTheme="majorHAnsi" w:hAnsiTheme="majorHAnsi" w:cs="Times New Roman"/>
-          <w:i/>
-          <w:color w:val="0070C0"/>
+          <w:iCs/>
           <w:lang w:eastAsia="en-GB"/>
         </w:rPr>
-        <w:t>[by letting us know/clo</w:t>
-      </w:r>
-      <w:r>
-        <w:rPr>
-          <w:rFonts w:asciiTheme="majorHAnsi" w:hAnsiTheme="majorHAnsi" w:cs="Times New Roman"/>
-          <w:i/>
-          <w:color w:val="0070C0"/>
-          <w:lang w:eastAsia="en-GB"/>
-        </w:rPr>
-        <w:t>sing the program/closing the app]</w:t>
+        <w:t>by letting us know</w:t>
       </w:r>
       <w:r>
         <w:rPr>
@@ -1218,7 +1193,21 @@
           <w:rFonts w:asciiTheme="majorHAnsi" w:hAnsiTheme="majorHAnsi" w:cs="Times New Roman"/>
           <w:lang w:val="en-AU" w:eastAsia="en-GB"/>
         </w:rPr>
-        <w:t xml:space="preserve"> the end of Trimester. </w:t>
+        <w:t xml:space="preserve"> the end of </w:t>
+      </w:r>
+      <w:r>
+        <w:rPr>
+          <w:rFonts w:asciiTheme="majorHAnsi" w:hAnsiTheme="majorHAnsi" w:cs="Times New Roman"/>
+          <w:lang w:val="en-AU" w:eastAsia="en-GB"/>
+        </w:rPr>
+        <w:t xml:space="preserve">the </w:t>
+      </w:r>
+      <w:r>
+        <w:rPr>
+          <w:rFonts w:asciiTheme="majorHAnsi" w:hAnsiTheme="majorHAnsi" w:cs="Times New Roman"/>
+          <w:lang w:val="en-AU" w:eastAsia="en-GB"/>
+        </w:rPr>
+        <w:t xml:space="preserve">Trimester. </w:t>
       </w:r>
       <w:r>
         <w:rPr>
@@ -1313,7 +1302,6 @@
           <w:b/>
           <w:lang w:val="en-AU" w:eastAsia="en-GB"/>
         </w:rPr>
-        <w:lastRenderedPageBreak/>
         <w:t>What w</w:t>
       </w:r>
       <w:r>
@@ -1360,6 +1348,7 @@
           <w:rFonts w:ascii="Calibri" w:hAnsi="Calibri"/>
           <w:color w:val="000000"/>
         </w:rPr>
+        <w:lastRenderedPageBreak/>
         <w:t xml:space="preserve">This research is confidential. This means that the </w:t>
       </w:r>
       <w:r>
@@ -1383,15 +1372,13 @@
         </w:rPr>
         <w:t xml:space="preserve">aware of your </w:t>
       </w:r>
-      <w:proofErr w:type="gramStart"/>
       <w:r>
         <w:rPr>
           <w:rFonts w:ascii="Calibri" w:hAnsi="Calibri"/>
           <w:color w:val="000000"/>
         </w:rPr>
-        <w:t>identity</w:t>
-      </w:r>
-      <w:proofErr w:type="gramEnd"/>
+        <w:t>identity,</w:t>
+      </w:r>
       <w:r>
         <w:rPr>
           <w:rFonts w:ascii="Calibri" w:hAnsi="Calibri"/>
@@ -1399,6 +1386,7 @@
         </w:rPr>
         <w:t xml:space="preserve"> but the research data will be </w:t>
       </w:r>
+      <w:proofErr w:type="gramStart"/>
       <w:r>
         <w:rPr>
           <w:rFonts w:ascii="Calibri" w:hAnsi="Calibri"/>
@@ -1406,6 +1394,7 @@
         </w:rPr>
         <w:t>combined</w:t>
       </w:r>
+      <w:proofErr w:type="gramEnd"/>
       <w:r>
         <w:rPr>
           <w:rFonts w:ascii="Calibri" w:hAnsi="Calibri"/>
@@ -1624,15 +1613,13 @@
         </w:rPr>
         <w:t xml:space="preserve">this usability test will form part of the submitted work for the course [course code and name].  In some </w:t>
       </w:r>
-      <w:proofErr w:type="gramStart"/>
-      <w:r>
-        <w:rPr>
-          <w:rFonts w:asciiTheme="majorHAnsi" w:hAnsiTheme="majorHAnsi" w:cs="Times New Roman"/>
-          <w:lang w:val="en-AU" w:eastAsia="en-GB"/>
-        </w:rPr>
-        <w:t>situations</w:t>
-      </w:r>
-      <w:proofErr w:type="gramEnd"/>
+      <w:r>
+        <w:rPr>
+          <w:rFonts w:asciiTheme="majorHAnsi" w:hAnsiTheme="majorHAnsi" w:cs="Times New Roman"/>
+          <w:lang w:val="en-AU" w:eastAsia="en-GB"/>
+        </w:rPr>
+        <w:t>situations,</w:t>
+      </w:r>
       <w:r>
         <w:rPr>
           <w:rFonts w:asciiTheme="majorHAnsi" w:hAnsiTheme="majorHAnsi" w:cs="Times New Roman"/>
@@ -1882,208 +1869,8 @@
       <w:r>
         <w:rPr>
           <w:rFonts w:asciiTheme="majorHAnsi" w:hAnsiTheme="majorHAnsi"/>
-          <w:color w:val="FF0000"/>
-        </w:rPr>
-        <w:t>[</w:t>
-      </w:r>
-      <w:r>
-        <w:rPr>
-          <w:rFonts w:asciiTheme="majorHAnsi" w:hAnsiTheme="majorHAnsi"/>
-          <w:color w:val="FF0000"/>
         </w:rPr>
         <w:t>receive a copy of your interview transcript</w:t>
-      </w:r>
-      <w:r>
-        <w:rPr>
-          <w:rFonts w:asciiTheme="majorHAnsi" w:hAnsiTheme="majorHAnsi"/>
-          <w:color w:val="FF0000"/>
-        </w:rPr>
-        <w:t>]</w:t>
-      </w:r>
-      <w:r>
-        <w:rPr>
-          <w:rFonts w:asciiTheme="majorHAnsi" w:hAnsiTheme="majorHAnsi"/>
-          <w:color w:val="FF0000"/>
-        </w:rPr>
-        <w:t xml:space="preserve"> </w:t>
-      </w:r>
-      <w:r>
-        <w:rPr>
-          <w:rFonts w:asciiTheme="majorHAnsi" w:hAnsiTheme="majorHAnsi"/>
-          <w:i/>
-          <w:color w:val="0070C0"/>
-        </w:rPr>
-        <w:t xml:space="preserve">[if it is </w:t>
-      </w:r>
-      <w:r>
-        <w:rPr>
-          <w:rFonts w:asciiTheme="majorHAnsi" w:hAnsiTheme="majorHAnsi"/>
-          <w:i/>
-          <w:color w:val="0070C0"/>
-        </w:rPr>
-        <w:t xml:space="preserve">transcribed </w:t>
-      </w:r>
-      <w:r>
-        <w:rPr>
-          <w:rFonts w:asciiTheme="majorHAnsi" w:hAnsiTheme="majorHAnsi"/>
-          <w:i/>
-          <w:color w:val="0070C0"/>
-        </w:rPr>
-        <w:t>and going to be offered</w:t>
-      </w:r>
-      <w:r>
-        <w:rPr>
-          <w:rFonts w:asciiTheme="majorHAnsi" w:hAnsiTheme="majorHAnsi"/>
-          <w:i/>
-          <w:color w:val="0070C0"/>
-        </w:rPr>
-        <w:t>]</w:t>
-      </w:r>
-      <w:r>
-        <w:rPr>
-          <w:rFonts w:asciiTheme="majorHAnsi" w:hAnsiTheme="majorHAnsi"/>
-          <w:i/>
-        </w:rPr>
-        <w:t>;</w:t>
-      </w:r>
-    </w:p>
-    <w:p>
-      <w:pPr>
-        <w:pStyle w:val="BodyTextIndent3"/>
-        <w:spacing w:line="276" w:lineRule="auto"/>
-        <w:ind w:left="426" w:hanging="426"/>
-        <w:rPr>
-          <w:rFonts w:asciiTheme="majorHAnsi" w:hAnsiTheme="majorHAnsi"/>
-        </w:rPr>
-      </w:pPr>
-      <w:r>
-        <w:rPr>
-          <w:rFonts w:asciiTheme="majorHAnsi" w:hAnsiTheme="majorHAnsi"/>
-        </w:rPr>
-        <w:t>•</w:t>
-      </w:r>
-      <w:r>
-        <w:rPr>
-          <w:rFonts w:asciiTheme="majorHAnsi" w:hAnsiTheme="majorHAnsi"/>
-        </w:rPr>
-        <w:tab/>
-      </w:r>
-      <w:r>
-        <w:rPr>
-          <w:rFonts w:asciiTheme="majorHAnsi" w:hAnsiTheme="majorHAnsi"/>
-          <w:color w:val="FF0000"/>
-        </w:rPr>
-        <w:t>[</w:t>
-      </w:r>
-      <w:r>
-        <w:rPr>
-          <w:rFonts w:asciiTheme="majorHAnsi" w:hAnsiTheme="majorHAnsi"/>
-          <w:color w:val="FF0000"/>
-        </w:rPr>
-        <w:t>re</w:t>
-      </w:r>
-      <w:r>
-        <w:rPr>
-          <w:rFonts w:asciiTheme="majorHAnsi" w:hAnsiTheme="majorHAnsi"/>
-          <w:color w:val="FF0000"/>
-        </w:rPr>
-        <w:t>ad over</w:t>
-      </w:r>
-      <w:r>
-        <w:rPr>
-          <w:rFonts w:asciiTheme="majorHAnsi" w:hAnsiTheme="majorHAnsi"/>
-          <w:color w:val="FF0000"/>
-        </w:rPr>
-        <w:t xml:space="preserve"> </w:t>
-      </w:r>
-      <w:r>
-        <w:rPr>
-          <w:rFonts w:asciiTheme="majorHAnsi" w:hAnsiTheme="majorHAnsi"/>
-          <w:color w:val="FF0000"/>
-        </w:rPr>
-        <w:t xml:space="preserve">and </w:t>
-      </w:r>
-      <w:r>
-        <w:rPr>
-          <w:rFonts w:asciiTheme="majorHAnsi" w:hAnsiTheme="majorHAnsi"/>
-          <w:color w:val="FF0000"/>
-        </w:rPr>
-        <w:t xml:space="preserve">comment </w:t>
-      </w:r>
-      <w:r>
-        <w:rPr>
-          <w:rFonts w:asciiTheme="majorHAnsi" w:hAnsiTheme="majorHAnsi"/>
-          <w:color w:val="FF0000"/>
-        </w:rPr>
-        <w:t>on</w:t>
-      </w:r>
-      <w:r>
-        <w:rPr>
-          <w:rFonts w:asciiTheme="majorHAnsi" w:hAnsiTheme="majorHAnsi"/>
-          <w:color w:val="FF0000"/>
-        </w:rPr>
-        <w:t xml:space="preserve"> a written summary of your interview</w:t>
-      </w:r>
-      <w:r>
-        <w:rPr>
-          <w:rFonts w:asciiTheme="majorHAnsi" w:hAnsiTheme="majorHAnsi"/>
-          <w:color w:val="FF0000"/>
-        </w:rPr>
-        <w:t>]</w:t>
-      </w:r>
-      <w:r>
-        <w:rPr>
-          <w:rFonts w:asciiTheme="majorHAnsi" w:hAnsiTheme="majorHAnsi"/>
-          <w:color w:val="FF0000"/>
-        </w:rPr>
-        <w:t xml:space="preserve"> </w:t>
-      </w:r>
-      <w:r>
-        <w:rPr>
-          <w:rFonts w:ascii="Calibri" w:hAnsi="Calibri"/>
-          <w:i/>
-          <w:color w:val="0070C0"/>
-        </w:rPr>
-        <w:t>[if one will be produced</w:t>
-      </w:r>
-      <w:r>
-        <w:rPr>
-          <w:rFonts w:ascii="Calibri" w:hAnsi="Calibri"/>
-          <w:i/>
-          <w:color w:val="0070C0"/>
-        </w:rPr>
-        <w:t xml:space="preserve"> and </w:t>
-      </w:r>
-      <w:r>
-        <w:rPr>
-          <w:rFonts w:ascii="Calibri" w:hAnsi="Calibri"/>
-          <w:i/>
-          <w:color w:val="0070C0"/>
-        </w:rPr>
-        <w:t xml:space="preserve">is </w:t>
-      </w:r>
-      <w:r>
-        <w:rPr>
-          <w:rFonts w:ascii="Calibri" w:hAnsi="Calibri"/>
-          <w:i/>
-          <w:color w:val="0070C0"/>
-        </w:rPr>
-        <w:t>going to be offered</w:t>
-      </w:r>
-      <w:r>
-        <w:rPr>
-          <w:rFonts w:ascii="Calibri" w:hAnsi="Calibri"/>
-          <w:i/>
-          <w:color w:val="0070C0"/>
-        </w:rPr>
-        <w:t>]</w:t>
-      </w:r>
-      <w:r>
-        <w:rPr>
-          <w:rFonts w:asciiTheme="majorHAnsi" w:hAnsiTheme="majorHAnsi"/>
-          <w:i/>
-        </w:rPr>
-        <w:t>;</w:t>
       </w:r>
     </w:p>
     <w:p>
@@ -2282,16 +2069,21 @@
               <w:rPr>
                 <w:rFonts w:asciiTheme="majorHAnsi" w:hAnsiTheme="majorHAnsi"/>
                 <w:b/>
-                <w:color w:val="FF0000"/>
               </w:rPr>
             </w:pPr>
             <w:r>
               <w:rPr>
                 <w:rFonts w:asciiTheme="majorHAnsi" w:hAnsiTheme="majorHAnsi"/>
                 <w:b/>
-                <w:color w:val="FF0000"/>
               </w:rPr>
               <w:t>Student:</w:t>
+            </w:r>
+            <w:r>
+              <w:rPr>
+                <w:rFonts w:asciiTheme="majorHAnsi" w:hAnsiTheme="majorHAnsi"/>
+                <w:b/>
+              </w:rPr>
+              <w:t xml:space="preserve"> </w:t>
             </w:r>
           </w:p>
           <w:p>
@@ -2305,15 +2097,19 @@
               <w:jc w:val="left"/>
               <w:rPr>
                 <w:rFonts w:asciiTheme="majorHAnsi" w:hAnsiTheme="majorHAnsi"/>
-                <w:color w:val="FF0000"/>
               </w:rPr>
             </w:pPr>
             <w:r>
               <w:rPr>
                 <w:rFonts w:asciiTheme="majorHAnsi" w:hAnsiTheme="majorHAnsi"/>
-                <w:color w:val="FF0000"/>
               </w:rPr>
               <w:t>Name:</w:t>
+            </w:r>
+            <w:r>
+              <w:rPr>
+                <w:rFonts w:asciiTheme="majorHAnsi" w:hAnsiTheme="majorHAnsi"/>
+              </w:rPr>
+              <w:t xml:space="preserve"> Justin Joe</w:t>
             </w:r>
           </w:p>
           <w:p>
@@ -2333,42 +2129,27 @@
             <w:r>
               <w:rPr>
                 <w:rFonts w:asciiTheme="majorHAnsi" w:hAnsiTheme="majorHAnsi"/>
-                <w:color w:val="FF0000"/>
               </w:rPr>
               <w:t>University email address:</w:t>
             </w:r>
-          </w:p>
-          <w:p>
-            <w:pPr>
-              <w:tabs>
-                <w:tab w:val="left" w:pos="3686"/>
-                <w:tab w:val="left" w:pos="4962"/>
-              </w:tabs>
-              <w:spacing w:line="240" w:lineRule="auto"/>
-              <w:ind w:left="426" w:hanging="426"/>
-              <w:jc w:val="left"/>
-              <w:rPr>
-                <w:rFonts w:asciiTheme="majorHAnsi" w:hAnsiTheme="majorHAnsi"/>
-                <w:i/>
-              </w:rPr>
-            </w:pPr>
             <w:r>
               <w:rPr>
                 <w:rFonts w:asciiTheme="majorHAnsi" w:hAnsiTheme="majorHAnsi"/>
-                <w:i/>
-                <w:color w:val="0070C0"/>
-              </w:rPr>
-              <w:t>[Note: students should not provide personal cell phone numbers]</w:t>
+              </w:rPr>
+              <w:t xml:space="preserve"> </w:t>
             </w:r>
-          </w:p>
-          <w:p>
-            <w:pPr>
-              <w:spacing w:after="0" w:line="240" w:lineRule="auto"/>
-              <w:ind w:left="426" w:hanging="426"/>
-              <w:rPr>
-                <w:rFonts w:asciiTheme="majorHAnsi" w:hAnsiTheme="majorHAnsi"/>
-              </w:rPr>
-            </w:pPr>
+            <w:r>
+              <w:rPr>
+                <w:rFonts w:asciiTheme="majorHAnsi" w:hAnsiTheme="majorHAnsi"/>
+              </w:rPr>
+              <w:t>joejust@</w:t>
+            </w:r>
+            <w:r>
+              <w:rPr>
+                <w:rFonts w:asciiTheme="majorHAnsi" w:hAnsiTheme="majorHAnsi"/>
+              </w:rPr>
+              <w:t>myvuw.ac.nz</w:t>
+            </w:r>
           </w:p>
         </w:tc>
         <w:tc>
@@ -2382,14 +2163,12 @@
               <w:rPr>
                 <w:rFonts w:asciiTheme="majorHAnsi" w:hAnsiTheme="majorHAnsi"/>
                 <w:b/>
-                <w:color w:val="FF0000"/>
               </w:rPr>
             </w:pPr>
             <w:r>
               <w:rPr>
                 <w:rFonts w:asciiTheme="majorHAnsi" w:hAnsiTheme="majorHAnsi"/>
                 <w:b/>
-                <w:color w:val="FF0000"/>
               </w:rPr>
               <w:t>Co</w:t>
             </w:r>
@@ -2397,7 +2176,6 @@
               <w:rPr>
                 <w:rFonts w:asciiTheme="majorHAnsi" w:hAnsiTheme="majorHAnsi"/>
                 <w:b/>
-                <w:color w:val="FF0000"/>
               </w:rPr>
               <w:t>u</w:t>
             </w:r>
@@ -2405,7 +2183,6 @@
               <w:rPr>
                 <w:rFonts w:asciiTheme="majorHAnsi" w:hAnsiTheme="majorHAnsi"/>
                 <w:b/>
-                <w:color w:val="FF0000"/>
               </w:rPr>
               <w:t>rse Coordinator</w:t>
             </w:r>
@@ -2413,7 +2190,6 @@
               <w:rPr>
                 <w:rFonts w:asciiTheme="majorHAnsi" w:hAnsiTheme="majorHAnsi"/>
                 <w:b/>
-                <w:color w:val="FF0000"/>
               </w:rPr>
               <w:t>:</w:t>
             </w:r>
@@ -2508,13 +2284,7 @@
               <w:rPr>
                 <w:rFonts w:asciiTheme="majorHAnsi" w:hAnsiTheme="majorHAnsi"/>
               </w:rPr>
-              <w:t xml:space="preserve"> </w:t>
-            </w:r>
-            <w:r>
-              <w:rPr>
-                <w:rFonts w:asciiTheme="majorHAnsi" w:hAnsiTheme="majorHAnsi"/>
-              </w:rPr>
-              <w:t>Engineering and Computer Science</w:t>
+              <w:t xml:space="preserve"> Engineering and Computer Science</w:t>
             </w:r>
           </w:p>
           <w:p>
@@ -2589,7 +2359,7 @@
           <w:tab w:val="left" w:pos="426"/>
         </w:tabs>
         <w:spacing w:after="60" w:line="276" w:lineRule="auto"/>
-        <w:ind w:left="426" w:hanging="426"/>
+        <w:ind w:left="0" w:firstLine="0"/>
         <w:jc w:val="left"/>
         <w:rPr>
           <w:rFonts w:asciiTheme="majorHAnsi" w:hAnsiTheme="majorHAnsi" w:cs="Times New Roman"/>
@@ -2620,6 +2390,51 @@
         </w:tabs>
         <w:spacing w:after="60" w:line="276" w:lineRule="auto"/>
         <w:ind w:left="426" w:hanging="426"/>
+        <w:jc w:val="left"/>
+        <w:rPr>
+          <w:rFonts w:asciiTheme="majorHAnsi" w:hAnsiTheme="majorHAnsi" w:cs="Times New Roman"/>
+          <w:b/>
+          <w:lang w:val="en-AU" w:eastAsia="en-GB"/>
+        </w:rPr>
+      </w:pPr>
+    </w:p>
+    <w:p>
+      <w:pPr>
+        <w:tabs>
+          <w:tab w:val="left" w:pos="426"/>
+        </w:tabs>
+        <w:spacing w:after="60" w:line="276" w:lineRule="auto"/>
+        <w:ind w:left="426" w:hanging="426"/>
+        <w:jc w:val="left"/>
+        <w:rPr>
+          <w:rFonts w:asciiTheme="majorHAnsi" w:hAnsiTheme="majorHAnsi" w:cs="Times New Roman"/>
+          <w:b/>
+          <w:lang w:val="en-AU" w:eastAsia="en-GB"/>
+        </w:rPr>
+      </w:pPr>
+    </w:p>
+    <w:p>
+      <w:pPr>
+        <w:tabs>
+          <w:tab w:val="left" w:pos="426"/>
+        </w:tabs>
+        <w:spacing w:after="60" w:line="276" w:lineRule="auto"/>
+        <w:ind w:left="426" w:hanging="426"/>
+        <w:jc w:val="left"/>
+        <w:rPr>
+          <w:rFonts w:asciiTheme="majorHAnsi" w:hAnsiTheme="majorHAnsi" w:cs="Times New Roman"/>
+          <w:b/>
+          <w:lang w:val="en-AU" w:eastAsia="en-GB"/>
+        </w:rPr>
+      </w:pPr>
+    </w:p>
+    <w:p>
+      <w:pPr>
+        <w:tabs>
+          <w:tab w:val="left" w:pos="426"/>
+        </w:tabs>
+        <w:spacing w:after="60" w:line="276" w:lineRule="auto"/>
+        <w:ind w:left="0" w:firstLine="0"/>
         <w:jc w:val="left"/>
         <w:rPr>
           <w:rFonts w:asciiTheme="majorHAnsi" w:hAnsiTheme="majorHAnsi" w:cs="Times New Roman"/>
@@ -3204,7 +3019,21 @@
           <w:rFonts w:asciiTheme="majorHAnsi" w:hAnsiTheme="majorHAnsi"/>
           <w:iCs/>
         </w:rPr>
-        <w:t xml:space="preserve"> the end of Trimester</w:t>
+        <w:t xml:space="preserve"> the end of </w:t>
+      </w:r>
+      <w:r>
+        <w:rPr>
+          <w:rFonts w:asciiTheme="majorHAnsi" w:hAnsiTheme="majorHAnsi"/>
+          <w:iCs/>
+        </w:rPr>
+        <w:t xml:space="preserve">the </w:t>
+      </w:r>
+      <w:r>
+        <w:rPr>
+          <w:rFonts w:asciiTheme="majorHAnsi" w:hAnsiTheme="majorHAnsi"/>
+          <w:iCs/>
+        </w:rPr>
+        <w:t>Trimester</w:t>
       </w:r>
       <w:r>
         <w:rPr>
@@ -3318,15 +3147,13 @@
         </w:rPr>
         <w:t xml:space="preserve">included in a final </w:t>
       </w:r>
-      <w:proofErr w:type="gramStart"/>
       <w:r>
         <w:rPr>
           <w:rFonts w:asciiTheme="majorHAnsi" w:hAnsiTheme="majorHAnsi" w:cstheme="majorHAnsi"/>
           <w:iCs/>
         </w:rPr>
-        <w:t>report</w:t>
-      </w:r>
-      <w:proofErr w:type="gramEnd"/>
+        <w:t>report,</w:t>
+      </w:r>
       <w:r>
         <w:rPr>
           <w:rFonts w:asciiTheme="majorHAnsi" w:hAnsiTheme="majorHAnsi" w:cstheme="majorHAnsi"/>
@@ -3507,7 +3334,7 @@
       <w:tr>
         <w:tc>
           <w:tcPr>
-            <w:tcW w:w="846" w:type="dxa"/>
+            <w:tcW w:w="845" w:type="dxa"/>
           </w:tcPr>
           <w:p>
             <w:pPr>
@@ -3522,7 +3349,7 @@
         </w:tc>
         <w:tc>
           <w:tcPr>
-            <w:tcW w:w="7367" w:type="dxa"/>
+            <w:tcW w:w="7361" w:type="dxa"/>
           </w:tcPr>
           <w:p>
             <w:pPr>
@@ -3537,7 +3364,7 @@
         </w:tc>
         <w:tc>
           <w:tcPr>
-            <w:tcW w:w="855" w:type="dxa"/>
+            <w:tcW w:w="856" w:type="dxa"/>
           </w:tcPr>
           <w:p>
             <w:pPr>
@@ -3552,7 +3379,7 @@
         </w:tc>
         <w:tc>
           <w:tcPr>
-            <w:tcW w:w="850" w:type="dxa"/>
+            <w:tcW w:w="856" w:type="dxa"/>
           </w:tcPr>
           <w:p>
             <w:pPr>
@@ -3569,7 +3396,7 @@
       <w:tr>
         <w:tc>
           <w:tcPr>
-            <w:tcW w:w="846" w:type="dxa"/>
+            <w:tcW w:w="845" w:type="dxa"/>
             <w:hideMark/>
           </w:tcPr>
           <w:p>
@@ -3592,7 +3419,7 @@
         </w:tc>
         <w:tc>
           <w:tcPr>
-            <w:tcW w:w="7367" w:type="dxa"/>
+            <w:tcW w:w="7361" w:type="dxa"/>
           </w:tcPr>
           <w:p>
             <w:pPr>
@@ -3609,53 +3436,6 @@
                 <w:iCs/>
               </w:rPr>
               <w:t>I would like a copy of the transcript of my interview:</w:t>
-            </w:r>
-            <w:r>
-              <w:rPr>
-                <w:rFonts w:asciiTheme="majorHAnsi" w:hAnsiTheme="majorHAnsi"/>
-                <w:iCs/>
-              </w:rPr>
-              <w:t xml:space="preserve"> </w:t>
-            </w:r>
-            <w:r>
-              <w:rPr>
-                <w:rFonts w:asciiTheme="majorHAnsi" w:hAnsiTheme="majorHAnsi"/>
-                <w:i/>
-                <w:color w:val="0070C0"/>
-              </w:rPr>
-              <w:t xml:space="preserve">[if it is </w:t>
-            </w:r>
-            <w:r>
-              <w:rPr>
-                <w:rFonts w:asciiTheme="majorHAnsi" w:hAnsiTheme="majorHAnsi"/>
-                <w:i/>
-                <w:color w:val="0070C0"/>
-              </w:rPr>
-              <w:t>transcrib</w:t>
-            </w:r>
-            <w:r>
-              <w:rPr>
-                <w:rFonts w:asciiTheme="majorHAnsi" w:hAnsiTheme="majorHAnsi"/>
-                <w:i/>
-                <w:color w:val="0070C0"/>
-              </w:rPr>
-              <w:t>ed</w:t>
-            </w:r>
-            <w:r>
-              <w:rPr>
-                <w:rFonts w:asciiTheme="majorHAnsi" w:hAnsiTheme="majorHAnsi"/>
-                <w:i/>
-                <w:color w:val="0070C0"/>
-              </w:rPr>
-              <w:t xml:space="preserve"> and going to be offered</w:t>
-            </w:r>
-            <w:r>
-              <w:rPr>
-                <w:rFonts w:asciiTheme="majorHAnsi" w:hAnsiTheme="majorHAnsi"/>
-                <w:i/>
-                <w:color w:val="0070C0"/>
-              </w:rPr>
-              <w:t>]</w:t>
             </w:r>
           </w:p>
           <w:p>
@@ -3671,7 +3451,7 @@
         </w:tc>
         <w:tc>
           <w:tcPr>
-            <w:tcW w:w="855" w:type="dxa"/>
+            <w:tcW w:w="856" w:type="dxa"/>
             <w:hideMark/>
           </w:tcPr>
           <w:p>
@@ -3708,7 +3488,7 @@
         </w:tc>
         <w:tc>
           <w:tcPr>
-            <w:tcW w:w="850" w:type="dxa"/>
+            <w:tcW w:w="856" w:type="dxa"/>
             <w:hideMark/>
           </w:tcPr>
           <w:p>
@@ -3740,7 +3520,7 @@
       <w:tr>
         <w:tc>
           <w:tcPr>
-            <w:tcW w:w="846" w:type="dxa"/>
+            <w:tcW w:w="845" w:type="dxa"/>
             <w:hideMark/>
           </w:tcPr>
           <w:p>
@@ -3763,70 +3543,7 @@
         </w:tc>
         <w:tc>
           <w:tcPr>
-            <w:tcW w:w="7367" w:type="dxa"/>
-          </w:tcPr>
-          <w:p>
-            <w:pPr>
-              <w:spacing w:after="0" w:line="240" w:lineRule="auto"/>
-              <w:ind w:left="426" w:hanging="426"/>
-              <w:rPr>
-                <w:rFonts w:asciiTheme="majorHAnsi" w:hAnsiTheme="majorHAnsi"/>
-                <w:iCs/>
-              </w:rPr>
-            </w:pPr>
-            <w:r>
-              <w:rPr>
-                <w:rFonts w:asciiTheme="majorHAnsi" w:hAnsiTheme="majorHAnsi"/>
-                <w:iCs/>
-              </w:rPr>
-              <w:t>I would like a summary of my interview:</w:t>
-            </w:r>
-            <w:r>
-              <w:rPr>
-                <w:rFonts w:asciiTheme="majorHAnsi" w:hAnsiTheme="majorHAnsi"/>
-                <w:iCs/>
-              </w:rPr>
-              <w:t xml:space="preserve"> </w:t>
-            </w:r>
-            <w:r>
-              <w:rPr>
-                <w:rFonts w:ascii="Calibri" w:hAnsi="Calibri"/>
-                <w:i/>
-                <w:color w:val="0070C0"/>
-              </w:rPr>
-              <w:t>[if one will be produced</w:t>
-            </w:r>
-            <w:r>
-              <w:rPr>
-                <w:rFonts w:ascii="Calibri" w:hAnsi="Calibri"/>
-                <w:i/>
-                <w:color w:val="0070C0"/>
-              </w:rPr>
-              <w:t xml:space="preserve"> and going to be offered</w:t>
-            </w:r>
-            <w:r>
-              <w:rPr>
-                <w:rFonts w:ascii="Calibri" w:hAnsi="Calibri"/>
-                <w:i/>
-                <w:color w:val="0070C0"/>
-              </w:rPr>
-              <w:t>]</w:t>
-            </w:r>
-          </w:p>
-          <w:p>
-            <w:pPr>
-              <w:spacing w:after="0" w:line="240" w:lineRule="auto"/>
-              <w:ind w:left="426" w:hanging="426"/>
-              <w:rPr>
-                <w:rFonts w:asciiTheme="majorHAnsi" w:hAnsiTheme="majorHAnsi"/>
-                <w:iCs/>
-              </w:rPr>
-            </w:pPr>
-          </w:p>
-        </w:tc>
-        <w:tc>
-          <w:tcPr>
-            <w:tcW w:w="855" w:type="dxa"/>
+            <w:tcW w:w="7361" w:type="dxa"/>
             <w:hideMark/>
           </w:tcPr>
           <w:p>
@@ -3843,6 +3560,29 @@
                 <w:rFonts w:asciiTheme="majorHAnsi" w:hAnsiTheme="majorHAnsi"/>
                 <w:iCs/>
               </w:rPr>
+              <w:t>I would like to receive a copy of the final report and have added my email address below.</w:t>
+            </w:r>
+          </w:p>
+        </w:tc>
+        <w:tc>
+          <w:tcPr>
+            <w:tcW w:w="856" w:type="dxa"/>
+            <w:hideMark/>
+          </w:tcPr>
+          <w:p>
+            <w:pPr>
+              <w:spacing w:after="0" w:line="240" w:lineRule="auto"/>
+              <w:ind w:left="426" w:hanging="426"/>
+              <w:rPr>
+                <w:rFonts w:asciiTheme="majorHAnsi" w:hAnsiTheme="majorHAnsi"/>
+                <w:iCs/>
+              </w:rPr>
+            </w:pPr>
+            <w:r>
+              <w:rPr>
+                <w:rFonts w:asciiTheme="majorHAnsi" w:hAnsiTheme="majorHAnsi"/>
+                <w:iCs/>
+              </w:rPr>
               <w:t xml:space="preserve">Yes  </w:t>
             </w:r>
             <w:r>
@@ -3863,7 +3603,7 @@
         </w:tc>
         <w:tc>
           <w:tcPr>
-            <w:tcW w:w="850" w:type="dxa"/>
+            <w:tcW w:w="856" w:type="dxa"/>
             <w:hideMark/>
           </w:tcPr>
           <w:p>
@@ -3892,121 +3632,6 @@
           </w:p>
         </w:tc>
       </w:tr>
-      <w:tr>
-        <w:tc>
-          <w:tcPr>
-            <w:tcW w:w="846" w:type="dxa"/>
-            <w:hideMark/>
-          </w:tcPr>
-          <w:p>
-            <w:pPr>
-              <w:spacing w:after="0" w:line="240" w:lineRule="auto"/>
-              <w:ind w:left="426" w:hanging="426"/>
-              <w:rPr>
-                <w:rFonts w:asciiTheme="majorHAnsi" w:hAnsiTheme="majorHAnsi"/>
-                <w:iCs/>
-              </w:rPr>
-            </w:pPr>
-            <w:r>
-              <w:rPr>
-                <w:rFonts w:asciiTheme="majorHAnsi" w:hAnsiTheme="majorHAnsi"/>
-                <w:iCs/>
-              </w:rPr>
-              <w:t>•</w:t>
-            </w:r>
-          </w:p>
-        </w:tc>
-        <w:tc>
-          <w:tcPr>
-            <w:tcW w:w="7367" w:type="dxa"/>
-            <w:hideMark/>
-          </w:tcPr>
-          <w:p>
-            <w:pPr>
-              <w:spacing w:after="0" w:line="240" w:lineRule="auto"/>
-              <w:ind w:left="426" w:hanging="426"/>
-              <w:rPr>
-                <w:rFonts w:asciiTheme="majorHAnsi" w:hAnsiTheme="majorHAnsi"/>
-                <w:iCs/>
-              </w:rPr>
-            </w:pPr>
-            <w:r>
-              <w:rPr>
-                <w:rFonts w:asciiTheme="majorHAnsi" w:hAnsiTheme="majorHAnsi"/>
-                <w:iCs/>
-              </w:rPr>
-              <w:t>I would like to receive a copy of the final report and have added my email address below.</w:t>
-            </w:r>
-          </w:p>
-        </w:tc>
-        <w:tc>
-          <w:tcPr>
-            <w:tcW w:w="855" w:type="dxa"/>
-            <w:hideMark/>
-          </w:tcPr>
-          <w:p>
-            <w:pPr>
-              <w:spacing w:after="0" w:line="240" w:lineRule="auto"/>
-              <w:ind w:left="426" w:hanging="426"/>
-              <w:rPr>
-                <w:rFonts w:asciiTheme="majorHAnsi" w:hAnsiTheme="majorHAnsi"/>
-                <w:iCs/>
-              </w:rPr>
-            </w:pPr>
-            <w:r>
-              <w:rPr>
-                <w:rFonts w:asciiTheme="majorHAnsi" w:hAnsiTheme="majorHAnsi"/>
-                <w:iCs/>
-              </w:rPr>
-              <w:t xml:space="preserve">Yes  </w:t>
-            </w:r>
-            <w:r>
-              <w:rPr>
-                <w:rFonts w:asciiTheme="majorHAnsi" w:hAnsiTheme="majorHAnsi"/>
-                <w:iCs/>
-              </w:rPr>
-              <w:sym w:font="Wingdings" w:char="F06F"/>
-            </w:r>
-            <w:r>
-              <w:rPr>
-                <w:rFonts w:asciiTheme="majorHAnsi" w:hAnsiTheme="majorHAnsi"/>
-                <w:iCs/>
-              </w:rPr>
-              <w:t xml:space="preserve">  </w:t>
-            </w:r>
-          </w:p>
-        </w:tc>
-        <w:tc>
-          <w:tcPr>
-            <w:tcW w:w="850" w:type="dxa"/>
-            <w:hideMark/>
-          </w:tcPr>
-          <w:p>
-            <w:pPr>
-              <w:spacing w:after="0" w:line="240" w:lineRule="auto"/>
-              <w:ind w:left="426" w:hanging="426"/>
-              <w:rPr>
-                <w:rFonts w:asciiTheme="majorHAnsi" w:hAnsiTheme="majorHAnsi"/>
-                <w:iCs/>
-              </w:rPr>
-            </w:pPr>
-            <w:r>
-              <w:rPr>
-                <w:rFonts w:asciiTheme="majorHAnsi" w:hAnsiTheme="majorHAnsi"/>
-                <w:iCs/>
-              </w:rPr>
-              <w:t xml:space="preserve">No  </w:t>
-            </w:r>
-            <w:r>
-              <w:rPr>
-                <w:rFonts w:asciiTheme="majorHAnsi" w:hAnsiTheme="majorHAnsi"/>
-                <w:iCs/>
-              </w:rPr>
-              <w:sym w:font="Wingdings" w:char="F06F"/>
-            </w:r>
-          </w:p>
-        </w:tc>
-      </w:tr>
     </w:tbl>
     <w:p>
       <w:pPr>
@@ -4113,7 +3738,6 @@
           <w:rFonts w:asciiTheme="majorHAnsi" w:hAnsiTheme="majorHAnsi"/>
           <w:iCs/>
         </w:rPr>
-        <w:lastRenderedPageBreak/>
         <w:t>Date:</w:t>
       </w:r>
       <w:r>

</xml_diff>